<commit_message>
adiciona requisitos da Sprint 3
</commit_message>
<xml_diff>
--- a/PROJETO-DOCUMENTACAO.docx
+++ b/PROJETO-DOCUMENTACAO.docx
@@ -374,7 +374,6 @@
               <w:rPr>
                 <w:spacing w:val="0"/>
                 <w:position w:val="0"/>
-                <w:shd w:fill="auto" w:val="clear"/>
               </w:rPr>
             </w:pPr>
             <w:r>
@@ -415,7 +414,6 @@
               <w:rPr>
                 <w:spacing w:val="0"/>
                 <w:position w:val="0"/>
-                <w:shd w:fill="auto" w:val="clear"/>
               </w:rPr>
             </w:pPr>
             <w:r>
@@ -461,7 +459,6 @@
               <w:rPr>
                 <w:spacing w:val="0"/>
                 <w:position w:val="0"/>
-                <w:shd w:fill="auto" w:val="clear"/>
               </w:rPr>
             </w:pPr>
             <w:r>
@@ -502,7 +499,6 @@
               <w:rPr>
                 <w:spacing w:val="0"/>
                 <w:position w:val="0"/>
-                <w:shd w:fill="auto" w:val="clear"/>
               </w:rPr>
             </w:pPr>
             <w:r>
@@ -548,7 +544,6 @@
               <w:rPr>
                 <w:spacing w:val="0"/>
                 <w:position w:val="0"/>
-                <w:shd w:fill="auto" w:val="clear"/>
               </w:rPr>
             </w:pPr>
             <w:r>
@@ -589,7 +584,6 @@
               <w:rPr>
                 <w:spacing w:val="0"/>
                 <w:position w:val="0"/>
-                <w:shd w:fill="auto" w:val="clear"/>
               </w:rPr>
             </w:pPr>
             <w:r>
@@ -635,7 +629,6 @@
               <w:rPr>
                 <w:spacing w:val="0"/>
                 <w:position w:val="0"/>
-                <w:shd w:fill="auto" w:val="clear"/>
               </w:rPr>
             </w:pPr>
             <w:r>
@@ -676,7 +669,6 @@
               <w:rPr>
                 <w:spacing w:val="0"/>
                 <w:position w:val="0"/>
-                <w:shd w:fill="auto" w:val="clear"/>
               </w:rPr>
             </w:pPr>
             <w:r>
@@ -722,7 +714,6 @@
               <w:rPr>
                 <w:spacing w:val="0"/>
                 <w:position w:val="0"/>
-                <w:shd w:fill="auto" w:val="clear"/>
               </w:rPr>
             </w:pPr>
             <w:r>
@@ -763,7 +754,6 @@
               <w:rPr>
                 <w:spacing w:val="0"/>
                 <w:position w:val="0"/>
-                <w:shd w:fill="auto" w:val="clear"/>
               </w:rPr>
             </w:pPr>
             <w:r>
@@ -1050,7 +1040,6 @@
                 <w:color w:val="auto"/>
                 <w:spacing w:val="0"/>
                 <w:position w:val="0"/>
-                <w:shd w:fill="auto" w:val="clear"/>
               </w:rPr>
             </w:pPr>
             <w:r>
@@ -1123,7 +1112,6 @@
                 <w:color w:val="auto"/>
                 <w:spacing w:val="0"/>
                 <w:position w:val="0"/>
-                <w:shd w:fill="auto" w:val="clear"/>
               </w:rPr>
             </w:pPr>
           </w:p>
@@ -1154,7 +1142,6 @@
                 <w:color w:val="auto"/>
                 <w:spacing w:val="0"/>
                 <w:position w:val="0"/>
-                <w:shd w:fill="auto" w:val="clear"/>
               </w:rPr>
             </w:pPr>
             <w:r>
@@ -1204,7 +1191,6 @@
                 <w:color w:val="auto"/>
                 <w:spacing w:val="0"/>
                 <w:position w:val="0"/>
-                <w:shd w:fill="auto" w:val="clear"/>
               </w:rPr>
             </w:pPr>
             <w:r>
@@ -1247,7 +1233,6 @@
                 <w:color w:val="auto"/>
                 <w:spacing w:val="0"/>
                 <w:position w:val="0"/>
-                <w:shd w:fill="auto" w:val="clear"/>
               </w:rPr>
             </w:pPr>
             <w:r>
@@ -1291,7 +1276,6 @@
                 <w:color w:val="auto"/>
                 <w:spacing w:val="0"/>
                 <w:position w:val="0"/>
-                <w:shd w:fill="auto" w:val="clear"/>
               </w:rPr>
             </w:pPr>
             <w:r>
@@ -1341,7 +1325,6 @@
                 <w:color w:val="auto"/>
                 <w:spacing w:val="0"/>
                 <w:position w:val="0"/>
-                <w:shd w:fill="auto" w:val="clear"/>
               </w:rPr>
             </w:pPr>
             <w:r>
@@ -1384,7 +1367,6 @@
                 <w:color w:val="auto"/>
                 <w:spacing w:val="0"/>
                 <w:position w:val="0"/>
-                <w:shd w:fill="auto" w:val="clear"/>
               </w:rPr>
             </w:pPr>
             <w:r>
@@ -1428,7 +1410,6 @@
                 <w:color w:val="auto"/>
                 <w:spacing w:val="0"/>
                 <w:position w:val="0"/>
-                <w:shd w:fill="auto" w:val="clear"/>
               </w:rPr>
             </w:pPr>
             <w:r>
@@ -1478,7 +1459,6 @@
                 <w:color w:val="auto"/>
                 <w:spacing w:val="0"/>
                 <w:position w:val="0"/>
-                <w:shd w:fill="auto" w:val="clear"/>
               </w:rPr>
             </w:pPr>
             <w:r>
@@ -1732,7 +1712,6 @@
                 <w:color w:val="auto"/>
                 <w:spacing w:val="0"/>
                 <w:position w:val="0"/>
-                <w:shd w:fill="auto" w:val="clear"/>
               </w:rPr>
             </w:pPr>
             <w:r>
@@ -1775,7 +1754,6 @@
                 <w:color w:val="auto"/>
                 <w:spacing w:val="0"/>
                 <w:position w:val="0"/>
-                <w:shd w:fill="auto" w:val="clear"/>
               </w:rPr>
             </w:pPr>
             <w:r>
@@ -1819,7 +1797,6 @@
                 <w:color w:val="auto"/>
                 <w:spacing w:val="0"/>
                 <w:position w:val="0"/>
-                <w:shd w:fill="auto" w:val="clear"/>
               </w:rPr>
             </w:pPr>
             <w:r>
@@ -1869,7 +1846,6 @@
                 <w:color w:val="auto"/>
                 <w:spacing w:val="0"/>
                 <w:position w:val="0"/>
-                <w:shd w:fill="auto" w:val="clear"/>
               </w:rPr>
             </w:pPr>
             <w:r>
@@ -1912,7 +1888,6 @@
                 <w:color w:val="auto"/>
                 <w:spacing w:val="0"/>
                 <w:position w:val="0"/>
-                <w:shd w:fill="auto" w:val="clear"/>
               </w:rPr>
             </w:pPr>
             <w:r>
@@ -1956,7 +1931,6 @@
                 <w:color w:val="auto"/>
                 <w:spacing w:val="0"/>
                 <w:position w:val="0"/>
-                <w:shd w:fill="auto" w:val="clear"/>
               </w:rPr>
             </w:pPr>
             <w:r>
@@ -2006,7 +1980,6 @@
                 <w:color w:val="auto"/>
                 <w:spacing w:val="0"/>
                 <w:position w:val="0"/>
-                <w:shd w:fill="auto" w:val="clear"/>
               </w:rPr>
             </w:pPr>
             <w:r>
@@ -2049,7 +2022,6 @@
                 <w:color w:val="auto"/>
                 <w:spacing w:val="0"/>
                 <w:position w:val="0"/>
-                <w:shd w:fill="auto" w:val="clear"/>
               </w:rPr>
             </w:pPr>
             <w:r>
@@ -2093,7 +2065,6 @@
                 <w:color w:val="auto"/>
                 <w:spacing w:val="0"/>
                 <w:position w:val="0"/>
-                <w:shd w:fill="auto" w:val="clear"/>
               </w:rPr>
             </w:pPr>
             <w:r>
@@ -2143,7 +2114,6 @@
                 <w:color w:val="auto"/>
                 <w:spacing w:val="0"/>
                 <w:position w:val="0"/>
-                <w:shd w:fill="auto" w:val="clear"/>
               </w:rPr>
             </w:pPr>
             <w:r>
@@ -2186,7 +2156,6 @@
                 <w:color w:val="auto"/>
                 <w:spacing w:val="0"/>
                 <w:position w:val="0"/>
-                <w:shd w:fill="auto" w:val="clear"/>
               </w:rPr>
             </w:pPr>
             <w:r>
@@ -2230,7 +2199,6 @@
                 <w:color w:val="auto"/>
                 <w:spacing w:val="0"/>
                 <w:position w:val="0"/>
-                <w:shd w:fill="auto" w:val="clear"/>
               </w:rPr>
             </w:pPr>
             <w:r>
@@ -2332,7 +2300,6 @@
                 <w:color w:val="auto"/>
                 <w:spacing w:val="0"/>
                 <w:position w:val="0"/>
-                <w:shd w:fill="auto" w:val="clear"/>
               </w:rPr>
             </w:pPr>
             <w:r>
@@ -2375,7 +2342,6 @@
                 <w:color w:val="auto"/>
                 <w:spacing w:val="0"/>
                 <w:position w:val="0"/>
-                <w:shd w:fill="auto" w:val="clear"/>
               </w:rPr>
             </w:pPr>
             <w:r>
@@ -2419,7 +2385,6 @@
                 <w:color w:val="auto"/>
                 <w:spacing w:val="0"/>
                 <w:position w:val="0"/>
-                <w:shd w:fill="auto" w:val="clear"/>
               </w:rPr>
             </w:pPr>
             <w:r>
@@ -2469,7 +2434,6 @@
                 <w:color w:val="auto"/>
                 <w:spacing w:val="0"/>
                 <w:position w:val="0"/>
-                <w:shd w:fill="auto" w:val="clear"/>
               </w:rPr>
             </w:pPr>
             <w:r>
@@ -2512,7 +2476,6 @@
                 <w:color w:val="auto"/>
                 <w:spacing w:val="0"/>
                 <w:position w:val="0"/>
-                <w:shd w:fill="auto" w:val="clear"/>
               </w:rPr>
             </w:pPr>
             <w:r>
@@ -2556,7 +2519,6 @@
                 <w:color w:val="auto"/>
                 <w:spacing w:val="0"/>
                 <w:position w:val="0"/>
-                <w:shd w:fill="auto" w:val="clear"/>
               </w:rPr>
             </w:pPr>
             <w:r>
@@ -2606,7 +2568,6 @@
                 <w:color w:val="auto"/>
                 <w:spacing w:val="0"/>
                 <w:position w:val="0"/>
-                <w:shd w:fill="auto" w:val="clear"/>
               </w:rPr>
             </w:pPr>
             <w:r>
@@ -2649,7 +2610,6 @@
                 <w:color w:val="auto"/>
                 <w:spacing w:val="0"/>
                 <w:position w:val="0"/>
-                <w:shd w:fill="auto" w:val="clear"/>
               </w:rPr>
             </w:pPr>
             <w:r>
@@ -2693,7 +2653,6 @@
                 <w:color w:val="auto"/>
                 <w:spacing w:val="0"/>
                 <w:position w:val="0"/>
-                <w:shd w:fill="auto" w:val="clear"/>
               </w:rPr>
             </w:pPr>
             <w:r>
@@ -2743,7 +2702,6 @@
                 <w:color w:val="auto"/>
                 <w:spacing w:val="0"/>
                 <w:position w:val="0"/>
-                <w:shd w:fill="auto" w:val="clear"/>
               </w:rPr>
             </w:pPr>
             <w:r>
@@ -2786,7 +2744,6 @@
                 <w:color w:val="auto"/>
                 <w:spacing w:val="0"/>
                 <w:position w:val="0"/>
-                <w:shd w:fill="auto" w:val="clear"/>
               </w:rPr>
             </w:pPr>
             <w:r>
@@ -2830,7 +2787,6 @@
                 <w:color w:val="auto"/>
                 <w:spacing w:val="0"/>
                 <w:position w:val="0"/>
-                <w:shd w:fill="auto" w:val="clear"/>
               </w:rPr>
             </w:pPr>
             <w:r>
@@ -2948,7 +2904,6 @@
                 <w:color w:val="auto"/>
                 <w:spacing w:val="0"/>
                 <w:position w:val="0"/>
-                <w:shd w:fill="auto" w:val="clear"/>
               </w:rPr>
             </w:pPr>
             <w:r>
@@ -2991,7 +2946,6 @@
                 <w:color w:val="auto"/>
                 <w:spacing w:val="0"/>
                 <w:position w:val="0"/>
-                <w:shd w:fill="auto" w:val="clear"/>
               </w:rPr>
             </w:pPr>
             <w:r>
@@ -3035,7 +2989,6 @@
                 <w:color w:val="auto"/>
                 <w:spacing w:val="0"/>
                 <w:position w:val="0"/>
-                <w:shd w:fill="auto" w:val="clear"/>
               </w:rPr>
             </w:pPr>
             <w:r>
@@ -3085,7 +3038,6 @@
                 <w:color w:val="auto"/>
                 <w:spacing w:val="0"/>
                 <w:position w:val="0"/>
-                <w:shd w:fill="auto" w:val="clear"/>
               </w:rPr>
             </w:pPr>
             <w:r>
@@ -3128,7 +3080,6 @@
                 <w:color w:val="auto"/>
                 <w:spacing w:val="0"/>
                 <w:position w:val="0"/>
-                <w:shd w:fill="auto" w:val="clear"/>
               </w:rPr>
             </w:pPr>
             <w:r>
@@ -3172,7 +3123,6 @@
                 <w:color w:val="auto"/>
                 <w:spacing w:val="0"/>
                 <w:position w:val="0"/>
-                <w:shd w:fill="auto" w:val="clear"/>
               </w:rPr>
             </w:pPr>
             <w:r>
@@ -3222,7 +3172,6 @@
                 <w:color w:val="auto"/>
                 <w:spacing w:val="0"/>
                 <w:position w:val="0"/>
-                <w:shd w:fill="auto" w:val="clear"/>
               </w:rPr>
             </w:pPr>
             <w:r>
@@ -3265,7 +3214,6 @@
                 <w:color w:val="auto"/>
                 <w:spacing w:val="0"/>
                 <w:position w:val="0"/>
-                <w:shd w:fill="auto" w:val="clear"/>
               </w:rPr>
             </w:pPr>
             <w:r>
@@ -3309,7 +3257,6 @@
                 <w:color w:val="auto"/>
                 <w:spacing w:val="0"/>
                 <w:position w:val="0"/>
-                <w:shd w:fill="auto" w:val="clear"/>
               </w:rPr>
             </w:pPr>
             <w:r>
@@ -3359,7 +3306,6 @@
                 <w:color w:val="auto"/>
                 <w:spacing w:val="0"/>
                 <w:position w:val="0"/>
-                <w:shd w:fill="auto" w:val="clear"/>
               </w:rPr>
             </w:pPr>
             <w:r>
@@ -3402,7 +3348,6 @@
                 <w:color w:val="auto"/>
                 <w:spacing w:val="0"/>
                 <w:position w:val="0"/>
-                <w:shd w:fill="auto" w:val="clear"/>
               </w:rPr>
             </w:pPr>
             <w:r>
@@ -3446,7 +3391,6 @@
                 <w:color w:val="auto"/>
                 <w:spacing w:val="0"/>
                 <w:position w:val="0"/>
-                <w:shd w:fill="auto" w:val="clear"/>
               </w:rPr>
             </w:pPr>
             <w:r>
@@ -3460,7 +3404,7 @@
                 <w:sz w:val="28"/>
                 <w:shd w:fill="auto" w:val="clear"/>
               </w:rPr>
-              <w:t xml:space="preserve">nº 3</w:t>
+              <w:t xml:space="preserve">nº 4</w:t>
             </w:r>
           </w:p>
         </w:tc>
@@ -3650,7 +3594,6 @@
               <w:rPr>
                 <w:spacing w:val="0"/>
                 <w:position w:val="0"/>
-                <w:shd w:fill="auto" w:val="clear"/>
               </w:rPr>
             </w:pPr>
             <w:r>
@@ -3691,7 +3634,6 @@
               <w:rPr>
                 <w:spacing w:val="0"/>
                 <w:position w:val="0"/>
-                <w:shd w:fill="auto" w:val="clear"/>
               </w:rPr>
             </w:pPr>
             <w:r>
@@ -3737,7 +3679,6 @@
               <w:rPr>
                 <w:spacing w:val="0"/>
                 <w:position w:val="0"/>
-                <w:shd w:fill="auto" w:val="clear"/>
               </w:rPr>
             </w:pPr>
             <w:r>
@@ -3778,7 +3719,6 @@
               <w:rPr>
                 <w:spacing w:val="0"/>
                 <w:position w:val="0"/>
-                <w:shd w:fill="auto" w:val="clear"/>
               </w:rPr>
             </w:pPr>
             <w:r>
@@ -3824,7 +3764,6 @@
               <w:rPr>
                 <w:spacing w:val="0"/>
                 <w:position w:val="0"/>
-                <w:shd w:fill="auto" w:val="clear"/>
               </w:rPr>
             </w:pPr>
             <w:r>
@@ -3865,7 +3804,6 @@
               <w:rPr>
                 <w:spacing w:val="0"/>
                 <w:position w:val="0"/>
-                <w:shd w:fill="auto" w:val="clear"/>
               </w:rPr>
             </w:pPr>
             <w:r>
@@ -3964,7 +3902,6 @@
               <w:rPr>
                 <w:spacing w:val="0"/>
                 <w:position w:val="0"/>
-                <w:shd w:fill="auto" w:val="clear"/>
               </w:rPr>
             </w:pPr>
             <w:r>
@@ -4005,7 +3942,6 @@
               <w:rPr>
                 <w:spacing w:val="0"/>
                 <w:position w:val="0"/>
-                <w:shd w:fill="auto" w:val="clear"/>
               </w:rPr>
             </w:pPr>
             <w:r>
@@ -4051,7 +3987,6 @@
               <w:rPr>
                 <w:spacing w:val="0"/>
                 <w:position w:val="0"/>
-                <w:shd w:fill="auto" w:val="clear"/>
               </w:rPr>
             </w:pPr>
             <w:r>
@@ -4092,7 +4027,6 @@
               <w:rPr>
                 <w:spacing w:val="0"/>
                 <w:position w:val="0"/>
-                <w:shd w:fill="auto" w:val="clear"/>
               </w:rPr>
             </w:pPr>
             <w:r>
@@ -4138,7 +4072,6 @@
               <w:rPr>
                 <w:spacing w:val="0"/>
                 <w:position w:val="0"/>
-                <w:shd w:fill="auto" w:val="clear"/>
               </w:rPr>
             </w:pPr>
             <w:r>
@@ -4179,7 +4112,6 @@
               <w:rPr>
                 <w:spacing w:val="0"/>
                 <w:position w:val="0"/>
-                <w:shd w:fill="auto" w:val="clear"/>
               </w:rPr>
             </w:pPr>
             <w:r>
@@ -4278,7 +4210,6 @@
               <w:rPr>
                 <w:spacing w:val="0"/>
                 <w:position w:val="0"/>
-                <w:shd w:fill="auto" w:val="clear"/>
               </w:rPr>
             </w:pPr>
             <w:r>
@@ -4319,7 +4250,6 @@
               <w:rPr>
                 <w:spacing w:val="0"/>
                 <w:position w:val="0"/>
-                <w:shd w:fill="auto" w:val="clear"/>
               </w:rPr>
             </w:pPr>
             <w:r>
@@ -4365,7 +4295,6 @@
               <w:rPr>
                 <w:spacing w:val="0"/>
                 <w:position w:val="0"/>
-                <w:shd w:fill="auto" w:val="clear"/>
               </w:rPr>
             </w:pPr>
             <w:r>
@@ -4406,7 +4335,6 @@
               <w:rPr>
                 <w:spacing w:val="0"/>
                 <w:position w:val="0"/>
-                <w:shd w:fill="auto" w:val="clear"/>
               </w:rPr>
             </w:pPr>
             <w:r>
@@ -4452,7 +4380,6 @@
               <w:rPr>
                 <w:spacing w:val="0"/>
                 <w:position w:val="0"/>
-                <w:shd w:fill="auto" w:val="clear"/>
               </w:rPr>
             </w:pPr>
             <w:r>
@@ -4493,7 +4420,6 @@
               <w:rPr>
                 <w:spacing w:val="0"/>
                 <w:position w:val="0"/>
-                <w:shd w:fill="auto" w:val="clear"/>
               </w:rPr>
             </w:pPr>
             <w:r>
@@ -4628,6 +4554,50 @@
         </w:rPr>
       </w:pPr>
       <w:hyperlink xmlns:r="http://schemas.openxmlformats.org/officeDocument/2006/relationships" r:id="docRId0">
+        <w:r>
+          <w:rPr>
+            <w:rFonts w:ascii="Arial" w:hAnsi="Arial" w:cs="Arial" w:eastAsia="Arial"/>
+            <w:color w:val="0000FF"/>
+            <w:spacing w:val="0"/>
+            <w:position w:val="0"/>
+            <w:sz w:val="24"/>
+            <w:u w:val="single"/>
+            <w:shd w:fill="auto" w:val="clear"/>
+          </w:rPr>
+          <w:t xml:space="preserve">https://github.com/itaji-create/RPG-Game/tree/sprint-1</w:t>
+        </w:r>
+      </w:hyperlink>
+    </w:p>
+    <w:p>
+      <w:pPr>
+        <w:spacing w:before="0" w:after="120" w:line="240"/>
+        <w:ind w:right="0" w:left="0" w:firstLine="0"/>
+        <w:jc w:val="left"/>
+        <w:rPr>
+          <w:rFonts w:ascii="Arial" w:hAnsi="Arial" w:cs="Arial" w:eastAsia="Arial"/>
+          <w:color w:val="000000"/>
+          <w:spacing w:val="0"/>
+          <w:position w:val="0"/>
+          <w:sz w:val="24"/>
+          <w:shd w:fill="auto" w:val="clear"/>
+        </w:rPr>
+      </w:pPr>
+    </w:p>
+    <w:p>
+      <w:pPr>
+        <w:spacing w:before="0" w:after="120" w:line="240"/>
+        <w:ind w:right="0" w:left="0" w:firstLine="0"/>
+        <w:jc w:val="left"/>
+        <w:rPr>
+          <w:rFonts w:ascii="Arial" w:hAnsi="Arial" w:cs="Arial" w:eastAsia="Arial"/>
+          <w:color w:val="000000"/>
+          <w:spacing w:val="0"/>
+          <w:position w:val="0"/>
+          <w:sz w:val="24"/>
+          <w:shd w:fill="auto" w:val="clear"/>
+        </w:rPr>
+      </w:pPr>
+      <w:hyperlink xmlns:r="http://schemas.openxmlformats.org/officeDocument/2006/relationships" r:id="docRId1">
         <w:r>
           <w:rPr>
             <w:rFonts w:ascii="Arial" w:hAnsi="Arial" w:cs="Arial" w:eastAsia="Arial"/>
@@ -4638,7 +4608,7 @@
             <w:u w:val="single"/>
             <w:shd w:fill="auto" w:val="clear"/>
           </w:rPr>
-          <w:t xml:space="preserve">https://github.com/itaji-create/RPG-Game/tree/sprint-1</w:t>
+          <w:t xml:space="preserve">https://github.com/itaji-create/RPG-Game/tree/sprint-2</w:t>
         </w:r>
       </w:hyperlink>
     </w:p>
@@ -4671,58 +4641,20 @@
           <w:shd w:fill="auto" w:val="clear"/>
         </w:rPr>
       </w:pPr>
-      <w:r>
-        <w:rPr>
-          <w:rFonts w:ascii="Arial" w:hAnsi="Arial" w:cs="Arial" w:eastAsia="Arial"/>
-          <w:color w:val="000000"/>
-          <w:spacing w:val="0"/>
-          <w:position w:val="0"/>
-          <w:sz w:val="24"/>
-          <w:shd w:fill="auto" w:val="clear"/>
-        </w:rPr>
-        <w:t xml:space="preserve">Sprint 2 &lt;Link&gt;</w:t>
-      </w:r>
-    </w:p>
-    <w:p>
-      <w:pPr>
-        <w:spacing w:before="0" w:after="120" w:line="240"/>
-        <w:ind w:right="0" w:left="0" w:firstLine="0"/>
-        <w:jc w:val="left"/>
-        <w:rPr>
-          <w:rFonts w:ascii="Arial" w:hAnsi="Arial" w:cs="Arial" w:eastAsia="Arial"/>
-          <w:color w:val="000000"/>
-          <w:spacing w:val="0"/>
-          <w:position w:val="0"/>
-          <w:sz w:val="24"/>
-          <w:shd w:fill="auto" w:val="clear"/>
-        </w:rPr>
-      </w:pPr>
-    </w:p>
-    <w:p>
-      <w:pPr>
-        <w:spacing w:before="0" w:after="120" w:line="240"/>
-        <w:ind w:right="0" w:left="0" w:firstLine="0"/>
-        <w:jc w:val="left"/>
-        <w:rPr>
-          <w:rFonts w:ascii="Arial" w:hAnsi="Arial" w:cs="Arial" w:eastAsia="Arial"/>
-          <w:color w:val="000000"/>
-          <w:spacing w:val="0"/>
-          <w:position w:val="0"/>
-          <w:sz w:val="24"/>
-          <w:shd w:fill="auto" w:val="clear"/>
-        </w:rPr>
-      </w:pPr>
-      <w:r>
-        <w:rPr>
-          <w:rFonts w:ascii="Arial" w:hAnsi="Arial" w:cs="Arial" w:eastAsia="Arial"/>
-          <w:color w:val="000000"/>
-          <w:spacing w:val="0"/>
-          <w:position w:val="0"/>
-          <w:sz w:val="24"/>
-          <w:shd w:fill="auto" w:val="clear"/>
-        </w:rPr>
-        <w:t xml:space="preserve">Sprint 3 &lt;Link&gt;</w:t>
-      </w:r>
+      <w:hyperlink xmlns:r="http://schemas.openxmlformats.org/officeDocument/2006/relationships" r:id="docRId2">
+        <w:r>
+          <w:rPr>
+            <w:rFonts w:ascii="Arial" w:hAnsi="Arial" w:cs="Arial" w:eastAsia="Arial"/>
+            <w:color w:val="000000"/>
+            <w:spacing w:val="0"/>
+            <w:position w:val="0"/>
+            <w:sz w:val="24"/>
+            <w:u w:val="single"/>
+            <w:shd w:fill="auto" w:val="clear"/>
+          </w:rPr>
+          <w:t xml:space="preserve">https://github.com/itaji-create/RPG-Game/tree/sprint-3</w:t>
+        </w:r>
+      </w:hyperlink>
     </w:p>
     <w:p>
       <w:pPr>

</xml_diff>